<commit_message>
Added a comment saying what the file was
</commit_message>
<xml_diff>
--- a/Admin/GitHub communication.docx
+++ b/Admin/GitHub communication.docx
@@ -1,32 +1,30 @@
 
 <file path=word/document.xml><?xml version="1.0" encoding="utf-8"?>
-<w:document xmlns:wpc="http://schemas.microsoft.com/office/word/2010/wordprocessingCanvas" xmlns:cx="http://schemas.microsoft.com/office/drawing/2014/chartex" xmlns:cx1="http://schemas.microsoft.com/office/drawing/2015/9/8/chartex" xmlns:mc="http://schemas.openxmlformats.org/markup-compatibility/2006" xmlns:o="urn:schemas-microsoft-com:office:office" xmlns:r="http://schemas.openxmlformats.org/officeDocument/2006/relationships" xmlns:m="http://schemas.openxmlformats.org/officeDocument/2006/math" xmlns:v="urn:schemas-microsoft-com:vml" xmlns:wp14="http://schemas.microsoft.com/office/word/2010/wordprocessingDrawing" xmlns:wp="http://schemas.openxmlformats.org/drawingml/2006/wordprocessingDrawing" xmlns:w10="urn:schemas-microsoft-com:office:word" xmlns:w="http://schemas.openxmlformats.org/wordprocessingml/2006/main" xmlns:w14="http://schemas.microsoft.com/office/word/2010/wordml" xmlns:w15="http://schemas.microsoft.com/office/word/2012/wordml" xmlns:w16se="http://schemas.microsoft.com/office/word/2015/wordml/symex" xmlns:wpg="http://schemas.microsoft.com/office/word/2010/wordprocessingGroup" xmlns:wpi="http://schemas.microsoft.com/office/word/2010/wordprocessingInk" xmlns:wne="http://schemas.microsoft.com/office/word/2006/wordml" xmlns:wps="http://schemas.microsoft.com/office/word/2010/wordprocessingShape" mc:Ignorable="w14 w15 w16se wp14">
+<w:document xmlns:wpc="http://schemas.microsoft.com/office/word/2010/wordprocessingCanvas" xmlns:cx="http://schemas.microsoft.com/office/drawing/2014/chartex" xmlns:mc="http://schemas.openxmlformats.org/markup-compatibility/2006" xmlns:o="urn:schemas-microsoft-com:office:office" xmlns:r="http://schemas.openxmlformats.org/officeDocument/2006/relationships" xmlns:m="http://schemas.openxmlformats.org/officeDocument/2006/math" xmlns:v="urn:schemas-microsoft-com:vml" xmlns:wp14="http://schemas.microsoft.com/office/word/2010/wordprocessingDrawing" xmlns:wp="http://schemas.openxmlformats.org/drawingml/2006/wordprocessingDrawing" xmlns:w10="urn:schemas-microsoft-com:office:word" xmlns:w="http://schemas.openxmlformats.org/wordprocessingml/2006/main" xmlns:w14="http://schemas.microsoft.com/office/word/2010/wordml" xmlns:w15="http://schemas.microsoft.com/office/word/2012/wordml" xmlns:w16se="http://schemas.microsoft.com/office/word/2015/wordml/symex" xmlns:wpg="http://schemas.microsoft.com/office/word/2010/wordprocessingGroup" xmlns:wpi="http://schemas.microsoft.com/office/word/2010/wordprocessingInk" xmlns:wne="http://schemas.microsoft.com/office/word/2006/wordml" xmlns:wps="http://schemas.microsoft.com/office/word/2010/wordprocessingShape" mc:Ignorable="w14 w15 w16se wp14">
   <w:body>
     <w:p>
-      <w:bookmarkStart w:id="0" w:name="_GoBack"/>
-      <w:bookmarkEnd w:id="0"/>
       <w:r>
         <w:rPr>
           <w:noProof/>
-          <w:lang w:eastAsia="en-GB"/>
+          <w:lang w:eastAsia="zh-CN"/>
         </w:rPr>
         <w:drawing>
-          <wp:anchor distT="0" distB="0" distL="114300" distR="114300" simplePos="0" relativeHeight="251660288" behindDoc="1" locked="0" layoutInCell="1" allowOverlap="1">
+          <wp:anchor distT="0" distB="0" distL="114300" distR="114300" simplePos="0" relativeHeight="251660288" behindDoc="1" locked="0" layoutInCell="1" allowOverlap="1" wp14:anchorId="0FD9D36F" wp14:editId="32910305">
             <wp:simplePos x="0" y="0"/>
             <wp:positionH relativeFrom="margin">
-              <wp:align>center</wp:align>
+              <wp:posOffset>1473835</wp:posOffset>
             </wp:positionH>
             <wp:positionV relativeFrom="paragraph">
-              <wp:posOffset>5143500</wp:posOffset>
+              <wp:posOffset>5567680</wp:posOffset>
             </wp:positionV>
-            <wp:extent cx="2647950" cy="3133725"/>
-            <wp:effectExtent l="0" t="0" r="0" b="9525"/>
+            <wp:extent cx="2292350" cy="2632075"/>
+            <wp:effectExtent l="0" t="0" r="0" b="0"/>
             <wp:wrapTight wrapText="bothSides">
               <wp:wrapPolygon edited="0">
                 <wp:start x="0" y="0"/>
-                <wp:lineTo x="0" y="21534"/>
-                <wp:lineTo x="21445" y="21534"/>
-                <wp:lineTo x="21445" y="0"/>
+                <wp:lineTo x="0" y="21418"/>
+                <wp:lineTo x="21361" y="21418"/>
+                <wp:lineTo x="21361" y="0"/>
                 <wp:lineTo x="0" y="0"/>
               </wp:wrapPolygon>
             </wp:wrapTight>
@@ -42,7 +40,7 @@
                     <pic:cNvPicPr/>
                   </pic:nvPicPr>
                   <pic:blipFill rotWithShape="1">
-                    <a:blip r:embed="rId4" cstate="print">
+                    <a:blip r:embed="rId6" cstate="print">
                       <a:extLst>
                         <a:ext uri="{28A0092B-C50C-407E-A947-70E740481C1C}">
                           <a14:useLocalDpi xmlns:a14="http://schemas.microsoft.com/office/drawing/2010/main" val="0"/>
@@ -55,7 +53,7 @@
                   <pic:spPr bwMode="auto">
                     <a:xfrm>
                       <a:off x="0" y="0"/>
-                      <a:ext cx="2647950" cy="3133725"/>
+                      <a:ext cx="2292350" cy="2632075"/>
                     </a:xfrm>
                     <a:prstGeom prst="rect">
                       <a:avLst/>
@@ -84,25 +82,25 @@
       <w:r>
         <w:rPr>
           <w:noProof/>
-          <w:lang w:eastAsia="en-GB"/>
+          <w:lang w:eastAsia="zh-CN"/>
         </w:rPr>
         <w:drawing>
-          <wp:anchor distT="0" distB="0" distL="114300" distR="114300" simplePos="0" relativeHeight="251659264" behindDoc="1" locked="0" layoutInCell="1" allowOverlap="1">
+          <wp:anchor distT="0" distB="0" distL="114300" distR="114300" simplePos="0" relativeHeight="251659264" behindDoc="1" locked="0" layoutInCell="1" allowOverlap="1" wp14:anchorId="22B69CBF" wp14:editId="52A819C3">
             <wp:simplePos x="0" y="0"/>
             <wp:positionH relativeFrom="margin">
-              <wp:posOffset>1447800</wp:posOffset>
+              <wp:posOffset>1466850</wp:posOffset>
             </wp:positionH>
             <wp:positionV relativeFrom="paragraph">
-              <wp:posOffset>3028950</wp:posOffset>
+              <wp:posOffset>3585845</wp:posOffset>
             </wp:positionV>
-            <wp:extent cx="2800350" cy="2105025"/>
-            <wp:effectExtent l="0" t="0" r="0" b="9525"/>
+            <wp:extent cx="2352040" cy="1767840"/>
+            <wp:effectExtent l="0" t="0" r="0" b="3810"/>
             <wp:wrapTight wrapText="bothSides">
               <wp:wrapPolygon edited="0">
                 <wp:start x="0" y="0"/>
-                <wp:lineTo x="0" y="21502"/>
-                <wp:lineTo x="21453" y="21502"/>
-                <wp:lineTo x="21453" y="0"/>
+                <wp:lineTo x="0" y="21414"/>
+                <wp:lineTo x="21343" y="21414"/>
+                <wp:lineTo x="21343" y="0"/>
                 <wp:lineTo x="0" y="0"/>
               </wp:wrapPolygon>
             </wp:wrapTight>
@@ -118,7 +116,7 @@
                     <pic:cNvPicPr/>
                   </pic:nvPicPr>
                   <pic:blipFill rotWithShape="1">
-                    <a:blip r:embed="rId5" cstate="print">
+                    <a:blip r:embed="rId7" cstate="print">
                       <a:extLst>
                         <a:ext uri="{28A0092B-C50C-407E-A947-70E740481C1C}">
                           <a14:useLocalDpi xmlns:a14="http://schemas.microsoft.com/office/drawing/2010/main" val="0"/>
@@ -131,7 +129,7 @@
                   <pic:spPr bwMode="auto">
                     <a:xfrm>
                       <a:off x="0" y="0"/>
-                      <a:ext cx="2800350" cy="2105025"/>
+                      <a:ext cx="2352040" cy="1767840"/>
                     </a:xfrm>
                     <a:prstGeom prst="rect">
                       <a:avLst/>
@@ -160,25 +158,25 @@
       <w:r>
         <w:rPr>
           <w:noProof/>
-          <w:lang w:eastAsia="en-GB"/>
+          <w:lang w:eastAsia="zh-CN"/>
         </w:rPr>
         <w:drawing>
-          <wp:anchor distT="0" distB="0" distL="114300" distR="114300" simplePos="0" relativeHeight="251658240" behindDoc="1" locked="0" layoutInCell="1" allowOverlap="1">
+          <wp:anchor distT="0" distB="0" distL="114300" distR="114300" simplePos="0" relativeHeight="251658240" behindDoc="1" locked="0" layoutInCell="1" allowOverlap="1" wp14:anchorId="15F12788" wp14:editId="5F865024">
             <wp:simplePos x="0" y="0"/>
             <wp:positionH relativeFrom="margin">
-              <wp:posOffset>1400175</wp:posOffset>
+              <wp:posOffset>1479550</wp:posOffset>
             </wp:positionH>
             <wp:positionV relativeFrom="paragraph">
-              <wp:posOffset>333375</wp:posOffset>
+              <wp:posOffset>1040130</wp:posOffset>
             </wp:positionV>
-            <wp:extent cx="2819400" cy="2657475"/>
-            <wp:effectExtent l="0" t="0" r="0" b="9525"/>
+            <wp:extent cx="2368550" cy="2232025"/>
+            <wp:effectExtent l="0" t="0" r="0" b="0"/>
             <wp:wrapTight wrapText="bothSides">
               <wp:wrapPolygon edited="0">
                 <wp:start x="0" y="0"/>
-                <wp:lineTo x="0" y="21523"/>
-                <wp:lineTo x="21454" y="21523"/>
-                <wp:lineTo x="21454" y="0"/>
+                <wp:lineTo x="0" y="21385"/>
+                <wp:lineTo x="21368" y="21385"/>
+                <wp:lineTo x="21368" y="0"/>
                 <wp:lineTo x="0" y="0"/>
               </wp:wrapPolygon>
             </wp:wrapTight>
@@ -194,7 +192,7 @@
                     <pic:cNvPicPr/>
                   </pic:nvPicPr>
                   <pic:blipFill rotWithShape="1">
-                    <a:blip r:embed="rId6" cstate="print">
+                    <a:blip r:embed="rId8" cstate="print">
                       <a:extLst>
                         <a:ext uri="{28A0092B-C50C-407E-A947-70E740481C1C}">
                           <a14:useLocalDpi xmlns:a14="http://schemas.microsoft.com/office/drawing/2010/main" val="0"/>
@@ -207,7 +205,7 @@
                   <pic:spPr bwMode="auto">
                     <a:xfrm>
                       <a:off x="0" y="0"/>
-                      <a:ext cx="2819400" cy="2657475"/>
+                      <a:ext cx="2368550" cy="2232025"/>
                     </a:xfrm>
                     <a:prstGeom prst="rect">
                       <a:avLst/>
@@ -233,6 +231,11 @@
           </wp:anchor>
         </w:drawing>
       </w:r>
+      <w:r>
+        <w:t>The screenshots below show how the comments in GitHub commit messages were used to communicate with the group what has been edited in the project.</w:t>
+      </w:r>
+      <w:bookmarkStart w:id="0" w:name="_GoBack"/>
+      <w:bookmarkEnd w:id="0"/>
     </w:p>
     <w:sectPr>
       <w:pgSz w:w="11906" w:h="16838"/>
@@ -242,6 +245,56 @@
     </w:sectPr>
   </w:body>
 </w:document>
+</file>
+
+<file path=word/endnotes.xml><?xml version="1.0" encoding="utf-8"?>
+<w:endnotes xmlns:wpc="http://schemas.microsoft.com/office/word/2010/wordprocessingCanvas" xmlns:cx="http://schemas.microsoft.com/office/drawing/2014/chartex" xmlns:mc="http://schemas.openxmlformats.org/markup-compatibility/2006" xmlns:o="urn:schemas-microsoft-com:office:office" xmlns:r="http://schemas.openxmlformats.org/officeDocument/2006/relationships" xmlns:m="http://schemas.openxmlformats.org/officeDocument/2006/math" xmlns:v="urn:schemas-microsoft-com:vml" xmlns:wp14="http://schemas.microsoft.com/office/word/2010/wordprocessingDrawing" xmlns:wp="http://schemas.openxmlformats.org/drawingml/2006/wordprocessingDrawing" xmlns:w10="urn:schemas-microsoft-com:office:word" xmlns:w="http://schemas.openxmlformats.org/wordprocessingml/2006/main" xmlns:w14="http://schemas.microsoft.com/office/word/2010/wordml" xmlns:w15="http://schemas.microsoft.com/office/word/2012/wordml" xmlns:w16se="http://schemas.microsoft.com/office/word/2015/wordml/symex" xmlns:wpg="http://schemas.microsoft.com/office/word/2010/wordprocessingGroup" xmlns:wpi="http://schemas.microsoft.com/office/word/2010/wordprocessingInk" xmlns:wne="http://schemas.microsoft.com/office/word/2006/wordml" xmlns:wps="http://schemas.microsoft.com/office/word/2010/wordprocessingShape" mc:Ignorable="w14 w15 w16se wp14">
+  <w:endnote w:type="separator" w:id="-1">
+    <w:p>
+      <w:pPr>
+        <w:spacing w:after="0" w:line="240" w:lineRule="auto"/>
+      </w:pPr>
+      <w:r>
+        <w:separator/>
+      </w:r>
+    </w:p>
+  </w:endnote>
+  <w:endnote w:type="continuationSeparator" w:id="0">
+    <w:p>
+      <w:pPr>
+        <w:spacing w:after="0" w:line="240" w:lineRule="auto"/>
+      </w:pPr>
+      <w:r>
+        <w:continuationSeparator/>
+      </w:r>
+    </w:p>
+  </w:endnote>
+</w:endnotes>
+</file>
+
+<file path=word/footnotes.xml><?xml version="1.0" encoding="utf-8"?>
+<w:footnotes xmlns:wpc="http://schemas.microsoft.com/office/word/2010/wordprocessingCanvas" xmlns:cx="http://schemas.microsoft.com/office/drawing/2014/chartex" xmlns:mc="http://schemas.openxmlformats.org/markup-compatibility/2006" xmlns:o="urn:schemas-microsoft-com:office:office" xmlns:r="http://schemas.openxmlformats.org/officeDocument/2006/relationships" xmlns:m="http://schemas.openxmlformats.org/officeDocument/2006/math" xmlns:v="urn:schemas-microsoft-com:vml" xmlns:wp14="http://schemas.microsoft.com/office/word/2010/wordprocessingDrawing" xmlns:wp="http://schemas.openxmlformats.org/drawingml/2006/wordprocessingDrawing" xmlns:w10="urn:schemas-microsoft-com:office:word" xmlns:w="http://schemas.openxmlformats.org/wordprocessingml/2006/main" xmlns:w14="http://schemas.microsoft.com/office/word/2010/wordml" xmlns:w15="http://schemas.microsoft.com/office/word/2012/wordml" xmlns:w16se="http://schemas.microsoft.com/office/word/2015/wordml/symex" xmlns:wpg="http://schemas.microsoft.com/office/word/2010/wordprocessingGroup" xmlns:wpi="http://schemas.microsoft.com/office/word/2010/wordprocessingInk" xmlns:wne="http://schemas.microsoft.com/office/word/2006/wordml" xmlns:wps="http://schemas.microsoft.com/office/word/2010/wordprocessingShape" mc:Ignorable="w14 w15 w16se wp14">
+  <w:footnote w:type="separator" w:id="-1">
+    <w:p>
+      <w:pPr>
+        <w:spacing w:after="0" w:line="240" w:lineRule="auto"/>
+      </w:pPr>
+      <w:r>
+        <w:separator/>
+      </w:r>
+    </w:p>
+  </w:footnote>
+  <w:footnote w:type="continuationSeparator" w:id="0">
+    <w:p>
+      <w:pPr>
+        <w:spacing w:after="0" w:line="240" w:lineRule="auto"/>
+      </w:pPr>
+      <w:r>
+        <w:continuationSeparator/>
+      </w:r>
+    </w:p>
+  </w:footnote>
+</w:footnotes>
 </file>
 
 <file path=word/styles.xml><?xml version="1.0" encoding="utf-8"?>
@@ -665,6 +718,50 @@
     <w:semiHidden/>
     <w:unhideWhenUsed/>
   </w:style>
+  <w:style w:type="paragraph" w:styleId="Header">
+    <w:name w:val="header"/>
+    <w:basedOn w:val="Normal"/>
+    <w:link w:val="HeaderChar"/>
+    <w:uiPriority w:val="99"/>
+    <w:unhideWhenUsed/>
+    <w:rsid w:val="00396960"/>
+    <w:pPr>
+      <w:tabs>
+        <w:tab w:val="center" w:pos="4513"/>
+        <w:tab w:val="right" w:pos="9026"/>
+      </w:tabs>
+      <w:spacing w:after="0" w:line="240" w:lineRule="auto"/>
+    </w:pPr>
+  </w:style>
+  <w:style w:type="character" w:customStyle="1" w:styleId="HeaderChar">
+    <w:name w:val="Header Char"/>
+    <w:basedOn w:val="DefaultParagraphFont"/>
+    <w:link w:val="Header"/>
+    <w:uiPriority w:val="99"/>
+    <w:rsid w:val="00396960"/>
+  </w:style>
+  <w:style w:type="paragraph" w:styleId="Footer">
+    <w:name w:val="footer"/>
+    <w:basedOn w:val="Normal"/>
+    <w:link w:val="FooterChar"/>
+    <w:uiPriority w:val="99"/>
+    <w:unhideWhenUsed/>
+    <w:rsid w:val="00396960"/>
+    <w:pPr>
+      <w:tabs>
+        <w:tab w:val="center" w:pos="4513"/>
+        <w:tab w:val="right" w:pos="9026"/>
+      </w:tabs>
+      <w:spacing w:after="0" w:line="240" w:lineRule="auto"/>
+    </w:pPr>
+  </w:style>
+  <w:style w:type="character" w:customStyle="1" w:styleId="FooterChar">
+    <w:name w:val="Footer Char"/>
+    <w:basedOn w:val="DefaultParagraphFont"/>
+    <w:link w:val="Footer"/>
+    <w:uiPriority w:val="99"/>
+    <w:rsid w:val="00396960"/>
+  </w:style>
 </w:styles>
 </file>
 

</xml_diff>